<commit_message>
Update Group 2 - Project 3 Proposal.docx
</commit_message>
<xml_diff>
--- a/Group 2 - Project 3 Proposal.docx
+++ b/Group 2 - Project 3 Proposal.docx
@@ -687,7 +687,11 @@
                 </mc:Choice>
                 <mc:Fallback>
                   <w:pict>
-                    <v:shape w14:anchorId="45635AF6" id="Text Box 7" o:spid="_x0000_s1029" type="#_x0000_t202" style="width:339pt;height:85.5pt;visibility:visible;mso-wrap-style:square;mso-left-percent:-10001;mso-top-percent:-10001;mso-position-horizontal:absolute;mso-position-horizontal-relative:char;mso-position-vertical:absolute;mso-position-vertical-relative:line;mso-left-percent:-10001;mso-top-percent:-10001;v-text-anchor:top" o:gfxdata="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" filled="f" stroked="f" strokeweight=".5pt">
+                    <v:shapetype w14:anchorId="45635AF6" id="_x0000_t202" coordsize="21600,21600" o:spt="202" path="m,l,21600r21600,l21600,xe">
+                      <v:stroke joinstyle="miter"/>
+                      <v:path gradientshapeok="t" o:connecttype="rect"/>
+                    </v:shapetype>
+                    <v:shape id="Text Box 7" o:spid="_x0000_s1029" type="#_x0000_t202" style="width:339pt;height:85.5pt;visibility:visible;mso-wrap-style:square;mso-left-percent:-10001;mso-top-percent:-10001;mso-position-horizontal:absolute;mso-position-horizontal-relative:char;mso-position-vertical:absolute;mso-position-vertical-relative:line;mso-left-percent:-10001;mso-top-percent:-10001;v-text-anchor:top" o:gfxdata="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" filled="f" stroked="f" strokeweight=".5pt">
                       <v:textbox>
                         <w:txbxContent>
                           <w:tbl>
@@ -1466,19 +1470,7 @@
         <w:rPr>
           <w:color w:val="auto"/>
         </w:rPr>
-        <w:t xml:space="preserve">We will </w:t>
-      </w:r>
-      <w:r>
-        <w:rPr>
-          <w:color w:val="auto"/>
-        </w:rPr>
-        <w:t>forecast urban sprawl</w:t>
-      </w:r>
-      <w:r>
-        <w:rPr>
-          <w:color w:val="auto"/>
-        </w:rPr>
-        <w:t xml:space="preserve"> based on both data sets – which could be used by investors to predict where to purchase their next property</w:t>
+        <w:t>We will forecast urban sprawl based on both data sets – which could be used by investors to predict where to purchase their next property</w:t>
       </w:r>
     </w:p>
     <w:p/>
@@ -1495,19 +1487,7 @@
           <w:color w:val="auto"/>
         </w:rPr>
         <w:lastRenderedPageBreak/>
-        <w:t xml:space="preserve">Project </w:t>
-      </w:r>
-      <w:r>
-        <w:rPr>
-          <w:color w:val="auto"/>
-        </w:rPr>
-        <w:t>Breakdown</w:t>
-      </w:r>
-      <w:r>
-        <w:rPr>
-          <w:color w:val="auto"/>
-        </w:rPr>
-        <w:t xml:space="preserve"> </w:t>
+        <w:t xml:space="preserve">Project Breakdown </w:t>
       </w:r>
     </w:p>
     <w:p/>
@@ -1541,7 +1521,19 @@
         <w:rPr>
           <w:color w:val="auto"/>
         </w:rPr>
-        <w:t>We will populate our MySQL database with our information from the HPI Tool and the Zillow API</w:t>
+        <w:t xml:space="preserve">Purnima and </w:t>
+      </w:r>
+      <w:r>
+        <w:rPr>
+          <w:color w:val="auto"/>
+        </w:rPr>
+        <w:t>Tigran</w:t>
+      </w:r>
+      <w:r>
+        <w:rPr>
+          <w:color w:val="auto"/>
+        </w:rPr>
+        <w:t xml:space="preserve"> will populate our MySQL database with our information from the HPI Tool and the Zillow API</w:t>
       </w:r>
     </w:p>
     <w:p>
@@ -1559,7 +1551,13 @@
         <w:rPr>
           <w:color w:val="auto"/>
         </w:rPr>
-        <w:t>We will parse through this information using Python – Pandas and additional software to determine main data trends and points</w:t>
+        <w:t>Wenjie</w:t>
+      </w:r>
+      <w:r>
+        <w:rPr>
+          <w:color w:val="auto"/>
+        </w:rPr>
+        <w:t xml:space="preserve"> will parse through this information using Python – Pandas and additional software to determine main data trends and points</w:t>
       </w:r>
     </w:p>
     <w:p>
@@ -1595,7 +1593,13 @@
         <w:rPr>
           <w:color w:val="auto"/>
         </w:rPr>
-        <w:t>We will then build a web frame to demonstrate our findings to the public</w:t>
+        <w:t>Mariaveronica and JP</w:t>
+      </w:r>
+      <w:r>
+        <w:rPr>
+          <w:color w:val="auto"/>
+        </w:rPr>
+        <w:t xml:space="preserve"> will then build a web frame to demonstrate our findings to the public</w:t>
       </w:r>
     </w:p>
     <w:p>
@@ -1613,6 +1617,26 @@
         <w:rPr>
           <w:color w:val="auto"/>
         </w:rPr>
+        <w:t>Wenjie will prepare and test our Flask deployment</w:t>
+      </w:r>
+      <w:bookmarkStart w:id="0" w:name="_GoBack"/>
+      <w:bookmarkEnd w:id="0"/>
+    </w:p>
+    <w:p>
+      <w:pPr>
+        <w:pStyle w:val="ListParagraph"/>
+        <w:numPr>
+          <w:ilvl w:val="1"/>
+          <w:numId w:val="3"/>
+        </w:numPr>
+        <w:rPr>
+          <w:color w:val="auto"/>
+        </w:rPr>
+      </w:pPr>
+      <w:r>
+        <w:rPr>
+          <w:color w:val="auto"/>
+        </w:rPr>
         <w:t>This will be done using HTML, CSS and Flask</w:t>
       </w:r>
     </w:p>
@@ -1649,7 +1673,19 @@
         <w:rPr>
           <w:color w:val="auto"/>
         </w:rPr>
-        <w:t xml:space="preserve">We will build out our visual to demonstrate our findings using JavaScript, </w:t>
+        <w:t>We</w:t>
+      </w:r>
+      <w:r>
+        <w:rPr>
+          <w:color w:val="auto"/>
+        </w:rPr>
+        <w:t>, as a team,</w:t>
+      </w:r>
+      <w:r>
+        <w:rPr>
+          <w:color w:val="auto"/>
+        </w:rPr>
+        <w:t xml:space="preserve"> will build out our visual to demonstrate our findings using JavaScript, </w:t>
       </w:r>
       <w:proofErr w:type="spellStart"/>
       <w:r>
@@ -1683,8 +1719,6 @@
         </w:rPr>
         <w:t>We will ensure that these visualizations are interactive, so that our audience can gather as much intel from our work as possible</w:t>
       </w:r>
-      <w:bookmarkStart w:id="0" w:name="_GoBack"/>
-      <w:bookmarkEnd w:id="0"/>
     </w:p>
     <w:sectPr>
       <w:headerReference w:type="default" r:id="rId12"/>

</xml_diff>